<commit_message>
Copyright by: Kelompok I
</commit_message>
<xml_diff>
--- a/Grafika Komputer A_Kelompok I_202410103042_202410103070.docx
+++ b/Grafika Komputer A_Kelompok I_202410103042_202410103070.docx
@@ -1612,7 +1612,7 @@
             </w:rPr>
             <w:fldChar w:fldCharType="separate"/>
           </w:r>
-          <w:hyperlink w:anchor="_Toc90935021" w:history="1">
+          <w:hyperlink w:anchor="_Toc91020912" w:history="1">
             <w:r>
               <w:rPr>
                 <w:rStyle w:val="Hyperlink"/>
@@ -1641,7 +1641,7 @@
                 <w:noProof/>
                 <w:webHidden/>
               </w:rPr>
-              <w:instrText xml:space="preserve"> PAGEREF _Toc90935021 \h </w:instrText>
+              <w:instrText xml:space="preserve"> PAGEREF _Toc91020912 \h </w:instrText>
             </w:r>
             <w:r>
               <w:rPr>
@@ -1685,7 +1685,7 @@
               <w:szCs w:val="22"/>
             </w:rPr>
           </w:pPr>
-          <w:hyperlink w:anchor="_Toc90935022" w:history="1">
+          <w:hyperlink w:anchor="_Toc91020913" w:history="1">
             <w:r>
               <w:rPr>
                 <w:rStyle w:val="Hyperlink"/>
@@ -1714,7 +1714,7 @@
                 <w:noProof/>
                 <w:webHidden/>
               </w:rPr>
-              <w:instrText xml:space="preserve"> PAGEREF _Toc90935022 \h </w:instrText>
+              <w:instrText xml:space="preserve"> PAGEREF _Toc91020913 \h </w:instrText>
             </w:r>
             <w:r>
               <w:rPr>
@@ -1758,7 +1758,7 @@
               <w:szCs w:val="22"/>
             </w:rPr>
           </w:pPr>
-          <w:hyperlink w:anchor="_Toc90935023" w:history="1">
+          <w:hyperlink w:anchor="_Toc91020914" w:history="1">
             <w:r>
               <w:rPr>
                 <w:rStyle w:val="Hyperlink"/>
@@ -1787,7 +1787,7 @@
                 <w:noProof/>
                 <w:webHidden/>
               </w:rPr>
-              <w:instrText xml:space="preserve"> PAGEREF _Toc90935023 \h </w:instrText>
+              <w:instrText xml:space="preserve"> PAGEREF _Toc91020914 \h </w:instrText>
             </w:r>
             <w:r>
               <w:rPr>
@@ -1831,7 +1831,7 @@
               <w:szCs w:val="22"/>
             </w:rPr>
           </w:pPr>
-          <w:hyperlink w:anchor="_Toc90935024" w:history="1">
+          <w:hyperlink w:anchor="_Toc91020915" w:history="1">
             <w:r>
               <w:rPr>
                 <w:rStyle w:val="Hyperlink"/>
@@ -1860,7 +1860,7 @@
                 <w:noProof/>
                 <w:webHidden/>
               </w:rPr>
-              <w:instrText xml:space="preserve"> PAGEREF _Toc90935024 \h </w:instrText>
+              <w:instrText xml:space="preserve"> PAGEREF _Toc91020915 \h </w:instrText>
             </w:r>
             <w:r>
               <w:rPr>
@@ -1904,7 +1904,7 @@
               <w:szCs w:val="22"/>
             </w:rPr>
           </w:pPr>
-          <w:hyperlink w:anchor="_Toc90935025" w:history="1">
+          <w:hyperlink w:anchor="_Toc91020916" w:history="1">
             <w:r>
               <w:rPr>
                 <w:rStyle w:val="Hyperlink"/>
@@ -1933,7 +1933,7 @@
                 <w:noProof/>
                 <w:webHidden/>
               </w:rPr>
-              <w:instrText xml:space="preserve"> PAGEREF _Toc90935025 \h </w:instrText>
+              <w:instrText xml:space="preserve"> PAGEREF _Toc91020916 \h </w:instrText>
             </w:r>
             <w:r>
               <w:rPr>
@@ -1977,7 +1977,7 @@
               <w:szCs w:val="22"/>
             </w:rPr>
           </w:pPr>
-          <w:hyperlink w:anchor="_Toc90935026" w:history="1">
+          <w:hyperlink w:anchor="_Toc91020917" w:history="1">
             <w:r>
               <w:rPr>
                 <w:rStyle w:val="Hyperlink"/>
@@ -2006,7 +2006,7 @@
                 <w:noProof/>
                 <w:webHidden/>
               </w:rPr>
-              <w:instrText xml:space="preserve"> PAGEREF _Toc90935026 \h </w:instrText>
+              <w:instrText xml:space="preserve"> PAGEREF _Toc91020917 \h </w:instrText>
             </w:r>
             <w:r>
               <w:rPr>
@@ -2050,7 +2050,7 @@
               <w:szCs w:val="22"/>
             </w:rPr>
           </w:pPr>
-          <w:hyperlink w:anchor="_Toc90935027" w:history="1">
+          <w:hyperlink w:anchor="_Toc91020918" w:history="1">
             <w:r>
               <w:rPr>
                 <w:rStyle w:val="Hyperlink"/>
@@ -2079,7 +2079,7 @@
                 <w:noProof/>
                 <w:webHidden/>
               </w:rPr>
-              <w:instrText xml:space="preserve"> PAGEREF _Toc90935027 \h </w:instrText>
+              <w:instrText xml:space="preserve"> PAGEREF _Toc91020918 \h </w:instrText>
             </w:r>
             <w:r>
               <w:rPr>
@@ -2123,7 +2123,7 @@
               <w:szCs w:val="22"/>
             </w:rPr>
           </w:pPr>
-          <w:hyperlink w:anchor="_Toc90935028" w:history="1">
+          <w:hyperlink w:anchor="_Toc91020919" w:history="1">
             <w:r>
               <w:rPr>
                 <w:rStyle w:val="Hyperlink"/>
@@ -2160,7 +2160,7 @@
                 <w:noProof/>
                 <w:webHidden/>
               </w:rPr>
-              <w:instrText xml:space="preserve"> PAGEREF _Toc90935028 \h </w:instrText>
+              <w:instrText xml:space="preserve"> PAGEREF _Toc91020919 \h </w:instrText>
             </w:r>
             <w:r>
               <w:rPr>
@@ -2204,7 +2204,7 @@
               <w:szCs w:val="22"/>
             </w:rPr>
           </w:pPr>
-          <w:hyperlink w:anchor="_Toc90935029" w:history="1">
+          <w:hyperlink w:anchor="_Toc91020920" w:history="1">
             <w:r>
               <w:rPr>
                 <w:rStyle w:val="Hyperlink"/>
@@ -2233,7 +2233,7 @@
                 <w:noProof/>
                 <w:webHidden/>
               </w:rPr>
-              <w:instrText xml:space="preserve"> PAGEREF _Toc90935029 \h </w:instrText>
+              <w:instrText xml:space="preserve"> PAGEREF _Toc91020920 \h </w:instrText>
             </w:r>
             <w:r>
               <w:rPr>
@@ -2277,7 +2277,7 @@
               <w:szCs w:val="22"/>
             </w:rPr>
           </w:pPr>
-          <w:hyperlink w:anchor="_Toc90935030" w:history="1">
+          <w:hyperlink w:anchor="_Toc91020921" w:history="1">
             <w:r>
               <w:rPr>
                 <w:rStyle w:val="Hyperlink"/>
@@ -2306,7 +2306,7 @@
                 <w:noProof/>
                 <w:webHidden/>
               </w:rPr>
-              <w:instrText xml:space="preserve"> PAGEREF _Toc90935030 \h </w:instrText>
+              <w:instrText xml:space="preserve"> PAGEREF _Toc91020921 \h </w:instrText>
             </w:r>
             <w:r>
               <w:rPr>
@@ -2350,7 +2350,7 @@
               <w:szCs w:val="22"/>
             </w:rPr>
           </w:pPr>
-          <w:hyperlink w:anchor="_Toc90935031" w:history="1">
+          <w:hyperlink w:anchor="_Toc91020922" w:history="1">
             <w:r>
               <w:rPr>
                 <w:rStyle w:val="Hyperlink"/>
@@ -2379,7 +2379,7 @@
                 <w:noProof/>
                 <w:webHidden/>
               </w:rPr>
-              <w:instrText xml:space="preserve"> PAGEREF _Toc90935031 \h </w:instrText>
+              <w:instrText xml:space="preserve"> PAGEREF _Toc91020922 \h </w:instrText>
             </w:r>
             <w:r>
               <w:rPr>
@@ -2423,7 +2423,7 @@
               <w:szCs w:val="22"/>
             </w:rPr>
           </w:pPr>
-          <w:hyperlink w:anchor="_Toc90935032" w:history="1">
+          <w:hyperlink w:anchor="_Toc91020923" w:history="1">
             <w:r>
               <w:rPr>
                 <w:rStyle w:val="Hyperlink"/>
@@ -2452,7 +2452,7 @@
                 <w:noProof/>
                 <w:webHidden/>
               </w:rPr>
-              <w:instrText xml:space="preserve"> PAGEREF _Toc90935032 \h </w:instrText>
+              <w:instrText xml:space="preserve"> PAGEREF _Toc91020923 \h </w:instrText>
             </w:r>
             <w:r>
               <w:rPr>
@@ -2496,7 +2496,7 @@
               <w:szCs w:val="22"/>
             </w:rPr>
           </w:pPr>
-          <w:hyperlink w:anchor="_Toc90935033" w:history="1">
+          <w:hyperlink w:anchor="_Toc91020924" w:history="1">
             <w:r>
               <w:rPr>
                 <w:rStyle w:val="Hyperlink"/>
@@ -2525,7 +2525,7 @@
                 <w:noProof/>
                 <w:webHidden/>
               </w:rPr>
-              <w:instrText xml:space="preserve"> PAGEREF _Toc90935033 \h </w:instrText>
+              <w:instrText xml:space="preserve"> PAGEREF _Toc91020924 \h </w:instrText>
             </w:r>
             <w:r>
               <w:rPr>
@@ -2569,7 +2569,7 @@
               <w:szCs w:val="22"/>
             </w:rPr>
           </w:pPr>
-          <w:hyperlink w:anchor="_Toc90935034" w:history="1">
+          <w:hyperlink w:anchor="_Toc91020925" w:history="1">
             <w:r>
               <w:rPr>
                 <w:rStyle w:val="Hyperlink"/>
@@ -2598,7 +2598,7 @@
                 <w:noProof/>
                 <w:webHidden/>
               </w:rPr>
-              <w:instrText xml:space="preserve"> PAGEREF _Toc90935034 \h </w:instrText>
+              <w:instrText xml:space="preserve"> PAGEREF _Toc91020925 \h </w:instrText>
             </w:r>
             <w:r>
               <w:rPr>
@@ -2642,7 +2642,7 @@
               <w:szCs w:val="22"/>
             </w:rPr>
           </w:pPr>
-          <w:hyperlink w:anchor="_Toc90935035" w:history="1">
+          <w:hyperlink w:anchor="_Toc91020926" w:history="1">
             <w:r>
               <w:rPr>
                 <w:rStyle w:val="Hyperlink"/>
@@ -2671,7 +2671,7 @@
                 <w:noProof/>
                 <w:webHidden/>
               </w:rPr>
-              <w:instrText xml:space="preserve"> PAGEREF _Toc90935035 \h </w:instrText>
+              <w:instrText xml:space="preserve"> PAGEREF _Toc91020926 \h </w:instrText>
             </w:r>
             <w:r>
               <w:rPr>
@@ -2715,7 +2715,7 @@
               <w:szCs w:val="22"/>
             </w:rPr>
           </w:pPr>
-          <w:hyperlink w:anchor="_Toc90935036" w:history="1">
+          <w:hyperlink w:anchor="_Toc91020927" w:history="1">
             <w:r>
               <w:rPr>
                 <w:rStyle w:val="Hyperlink"/>
@@ -2744,7 +2744,7 @@
                 <w:noProof/>
                 <w:webHidden/>
               </w:rPr>
-              <w:instrText xml:space="preserve"> PAGEREF _Toc90935036 \h </w:instrText>
+              <w:instrText xml:space="preserve"> PAGEREF _Toc91020927 \h </w:instrText>
             </w:r>
             <w:r>
               <w:rPr>
@@ -2776,6 +2776,262 @@
           </w:hyperlink>
         </w:p>
         <w:p>
+          <w:pPr>
+            <w:pStyle w:val="TOC1"/>
+            <w:tabs>
+              <w:tab w:val="right" w:leader="dot" w:pos="8550"/>
+            </w:tabs>
+            <w:rPr>
+              <w:rFonts w:asciiTheme="minorHAnsi" w:eastAsiaTheme="minorEastAsia" w:hAnsiTheme="minorHAnsi" w:cstheme="minorBidi"/>
+              <w:noProof/>
+              <w:sz w:val="22"/>
+              <w:szCs w:val="22"/>
+            </w:rPr>
+          </w:pPr>
+          <w:hyperlink w:anchor="_Toc91020928" w:history="1">
+            <w:r>
+              <w:rPr>
+                <w:rStyle w:val="Hyperlink"/>
+                <w:b/>
+                <w:noProof/>
+              </w:rPr>
+              <w:t>LAMPIRAN</w:t>
+            </w:r>
+            <w:r>
+              <w:rPr>
+                <w:noProof/>
+                <w:webHidden/>
+              </w:rPr>
+              <w:tab/>
+            </w:r>
+            <w:r>
+              <w:rPr>
+                <w:noProof/>
+                <w:webHidden/>
+              </w:rPr>
+              <w:fldChar w:fldCharType="begin"/>
+            </w:r>
+            <w:r>
+              <w:rPr>
+                <w:noProof/>
+                <w:webHidden/>
+              </w:rPr>
+              <w:instrText xml:space="preserve"> PAGEREF _Toc91020928 \h </w:instrText>
+            </w:r>
+            <w:r>
+              <w:rPr>
+                <w:noProof/>
+                <w:webHidden/>
+              </w:rPr>
+            </w:r>
+            <w:r>
+              <w:rPr>
+                <w:noProof/>
+                <w:webHidden/>
+              </w:rPr>
+              <w:fldChar w:fldCharType="separate"/>
+            </w:r>
+            <w:r>
+              <w:rPr>
+                <w:noProof/>
+                <w:webHidden/>
+              </w:rPr>
+              <w:t>8</w:t>
+            </w:r>
+            <w:r>
+              <w:rPr>
+                <w:noProof/>
+                <w:webHidden/>
+              </w:rPr>
+              <w:fldChar w:fldCharType="end"/>
+            </w:r>
+          </w:hyperlink>
+        </w:p>
+        <w:p>
+          <w:pPr>
+            <w:pStyle w:val="TOC2"/>
+            <w:tabs>
+              <w:tab w:val="left" w:pos="660"/>
+              <w:tab w:val="right" w:leader="dot" w:pos="8550"/>
+            </w:tabs>
+            <w:rPr>
+              <w:rFonts w:asciiTheme="minorHAnsi" w:eastAsiaTheme="minorEastAsia" w:hAnsiTheme="minorHAnsi" w:cstheme="minorBidi"/>
+              <w:noProof/>
+              <w:sz w:val="22"/>
+              <w:szCs w:val="22"/>
+            </w:rPr>
+          </w:pPr>
+          <w:hyperlink w:anchor="_Toc91020929" w:history="1">
+            <w:r>
+              <w:rPr>
+                <w:rStyle w:val="Hyperlink"/>
+                <w:b/>
+                <w:bCs/>
+                <w:noProof/>
+              </w:rPr>
+              <w:t>1.</w:t>
+            </w:r>
+            <w:r>
+              <w:rPr>
+                <w:rFonts w:asciiTheme="minorHAnsi" w:eastAsiaTheme="minorEastAsia" w:hAnsiTheme="minorHAnsi" w:cstheme="minorBidi"/>
+                <w:noProof/>
+                <w:sz w:val="22"/>
+                <w:szCs w:val="22"/>
+              </w:rPr>
+              <w:tab/>
+            </w:r>
+            <w:r>
+              <w:rPr>
+                <w:rStyle w:val="Hyperlink"/>
+                <w:b/>
+                <w:bCs/>
+                <w:noProof/>
+              </w:rPr>
+              <w:t>Tampilan Game</w:t>
+            </w:r>
+            <w:r>
+              <w:rPr>
+                <w:noProof/>
+                <w:webHidden/>
+              </w:rPr>
+              <w:tab/>
+            </w:r>
+            <w:r>
+              <w:rPr>
+                <w:noProof/>
+                <w:webHidden/>
+              </w:rPr>
+              <w:fldChar w:fldCharType="begin"/>
+            </w:r>
+            <w:r>
+              <w:rPr>
+                <w:noProof/>
+                <w:webHidden/>
+              </w:rPr>
+              <w:instrText xml:space="preserve"> PAGEREF _Toc91020929 \h </w:instrText>
+            </w:r>
+            <w:r>
+              <w:rPr>
+                <w:noProof/>
+                <w:webHidden/>
+              </w:rPr>
+            </w:r>
+            <w:r>
+              <w:rPr>
+                <w:noProof/>
+                <w:webHidden/>
+              </w:rPr>
+              <w:fldChar w:fldCharType="separate"/>
+            </w:r>
+            <w:r>
+              <w:rPr>
+                <w:noProof/>
+                <w:webHidden/>
+              </w:rPr>
+              <w:t>8</w:t>
+            </w:r>
+            <w:r>
+              <w:rPr>
+                <w:noProof/>
+                <w:webHidden/>
+              </w:rPr>
+              <w:fldChar w:fldCharType="end"/>
+            </w:r>
+          </w:hyperlink>
+        </w:p>
+        <w:p>
+          <w:pPr>
+            <w:pStyle w:val="TOC2"/>
+            <w:tabs>
+              <w:tab w:val="left" w:pos="660"/>
+              <w:tab w:val="right" w:leader="dot" w:pos="8550"/>
+            </w:tabs>
+            <w:rPr>
+              <w:rFonts w:asciiTheme="minorHAnsi" w:eastAsiaTheme="minorEastAsia" w:hAnsiTheme="minorHAnsi" w:cstheme="minorBidi"/>
+              <w:noProof/>
+              <w:sz w:val="22"/>
+              <w:szCs w:val="22"/>
+            </w:rPr>
+          </w:pPr>
+          <w:hyperlink w:anchor="_Toc91020930" w:history="1">
+            <w:r>
+              <w:rPr>
+                <w:rStyle w:val="Hyperlink"/>
+                <w:b/>
+                <w:bCs/>
+                <w:noProof/>
+              </w:rPr>
+              <w:t>2.</w:t>
+            </w:r>
+            <w:r>
+              <w:rPr>
+                <w:rFonts w:asciiTheme="minorHAnsi" w:eastAsiaTheme="minorEastAsia" w:hAnsiTheme="minorHAnsi" w:cstheme="minorBidi"/>
+                <w:noProof/>
+                <w:sz w:val="22"/>
+                <w:szCs w:val="22"/>
+              </w:rPr>
+              <w:tab/>
+            </w:r>
+            <w:r>
+              <w:rPr>
+                <w:rStyle w:val="Hyperlink"/>
+                <w:b/>
+                <w:bCs/>
+                <w:noProof/>
+              </w:rPr>
+              <w:t>Full Code</w:t>
+            </w:r>
+            <w:r>
+              <w:rPr>
+                <w:noProof/>
+                <w:webHidden/>
+              </w:rPr>
+              <w:tab/>
+            </w:r>
+            <w:r>
+              <w:rPr>
+                <w:noProof/>
+                <w:webHidden/>
+              </w:rPr>
+              <w:fldChar w:fldCharType="begin"/>
+            </w:r>
+            <w:r>
+              <w:rPr>
+                <w:noProof/>
+                <w:webHidden/>
+              </w:rPr>
+              <w:instrText xml:space="preserve"> PAGEREF _Toc91020930 \h </w:instrText>
+            </w:r>
+            <w:r>
+              <w:rPr>
+                <w:noProof/>
+                <w:webHidden/>
+              </w:rPr>
+            </w:r>
+            <w:r>
+              <w:rPr>
+                <w:noProof/>
+                <w:webHidden/>
+              </w:rPr>
+              <w:fldChar w:fldCharType="separate"/>
+            </w:r>
+            <w:r>
+              <w:rPr>
+                <w:noProof/>
+                <w:webHidden/>
+              </w:rPr>
+              <w:t>9</w:t>
+            </w:r>
+            <w:r>
+              <w:rPr>
+                <w:noProof/>
+                <w:webHidden/>
+              </w:rPr>
+              <w:fldChar w:fldCharType="end"/>
+            </w:r>
+          </w:hyperlink>
+        </w:p>
+        <w:p>
           <w:r>
             <w:rPr>
               <w:b/>
@@ -2822,7 +3078,7 @@
           <w:lang w:val="id-ID"/>
         </w:rPr>
       </w:pPr>
-      <w:bookmarkStart w:id="0" w:name="_Toc90935021"/>
+      <w:bookmarkStart w:id="0" w:name="_Toc91020912"/>
       <w:r>
         <w:rPr>
           <w:rFonts w:ascii="Times New Roman" w:hAnsi="Times New Roman" w:cs="Times New Roman"/>
@@ -2856,7 +3112,7 @@
           <w:lang w:val="id-ID"/>
         </w:rPr>
       </w:pPr>
-      <w:bookmarkStart w:id="1" w:name="_Toc90935022"/>
+      <w:bookmarkStart w:id="1" w:name="_Toc91020913"/>
       <w:r>
         <w:rPr>
           <w:rFonts w:ascii="Times New Roman" w:hAnsi="Times New Roman" w:cs="Times New Roman"/>
@@ -3306,7 +3562,7 @@
           <w:lang w:val="id-ID"/>
         </w:rPr>
       </w:pPr>
-      <w:bookmarkStart w:id="2" w:name="_Toc90935023"/>
+      <w:bookmarkStart w:id="2" w:name="_Toc91020914"/>
       <w:r>
         <w:rPr>
           <w:rFonts w:ascii="Times New Roman" w:hAnsi="Times New Roman" w:cs="Times New Roman"/>
@@ -4160,7 +4416,7 @@
           <w:lang w:val="id-ID"/>
         </w:rPr>
       </w:pPr>
-      <w:bookmarkStart w:id="3" w:name="_Toc90935024"/>
+      <w:bookmarkStart w:id="3" w:name="_Toc91020915"/>
       <w:r>
         <w:rPr>
           <w:rFonts w:ascii="Times New Roman" w:hAnsi="Times New Roman" w:cs="Times New Roman"/>
@@ -4302,7 +4558,7 @@
           <w:lang w:val="id-ID"/>
         </w:rPr>
       </w:pPr>
-      <w:bookmarkStart w:id="4" w:name="_Toc90935025"/>
+      <w:bookmarkStart w:id="4" w:name="_Toc91020916"/>
       <w:r>
         <w:rPr>
           <w:rFonts w:ascii="Times New Roman" w:hAnsi="Times New Roman" w:cs="Times New Roman"/>
@@ -4562,7 +4818,7 @@
           <w:lang w:val="id-ID"/>
         </w:rPr>
       </w:pPr>
-      <w:bookmarkStart w:id="5" w:name="_Toc90935026"/>
+      <w:bookmarkStart w:id="5" w:name="_Toc91020917"/>
       <w:r>
         <w:rPr>
           <w:rFonts w:ascii="Times New Roman" w:hAnsi="Times New Roman" w:cs="Times New Roman"/>
@@ -4828,7 +5084,7 @@
           <w:lang w:val="id-ID"/>
         </w:rPr>
       </w:pPr>
-      <w:bookmarkStart w:id="6" w:name="_Toc90935027"/>
+      <w:bookmarkStart w:id="6" w:name="_Toc91020918"/>
       <w:r>
         <w:rPr>
           <w:rFonts w:ascii="Times New Roman" w:hAnsi="Times New Roman" w:cs="Times New Roman"/>
@@ -4865,7 +5121,7 @@
           <w:lang w:val="id-ID"/>
         </w:rPr>
       </w:pPr>
-      <w:bookmarkStart w:id="7" w:name="_Toc90935028"/>
+      <w:bookmarkStart w:id="7" w:name="_Toc91020919"/>
       <w:r>
         <w:rPr>
           <w:rFonts w:ascii="Times New Roman" w:hAnsi="Times New Roman" w:cs="Times New Roman"/>
@@ -5670,7 +5926,7 @@
           <w:lang w:val="id-ID"/>
         </w:rPr>
       </w:pPr>
-      <w:bookmarkStart w:id="8" w:name="_Toc90935029"/>
+      <w:bookmarkStart w:id="8" w:name="_Toc91020920"/>
       <w:r>
         <w:rPr>
           <w:rFonts w:ascii="Times New Roman" w:hAnsi="Times New Roman" w:cs="Times New Roman"/>
@@ -6268,7 +6524,7 @@
           <w:lang w:val="id-ID"/>
         </w:rPr>
       </w:pPr>
-      <w:bookmarkStart w:id="9" w:name="_Toc90935030"/>
+      <w:bookmarkStart w:id="9" w:name="_Toc91020921"/>
       <w:r>
         <w:rPr>
           <w:rFonts w:ascii="Times New Roman" w:hAnsi="Times New Roman" w:cs="Times New Roman"/>
@@ -6548,7 +6804,7 @@
           <w:lang w:val="id-ID"/>
         </w:rPr>
       </w:pPr>
-      <w:bookmarkStart w:id="10" w:name="_Toc90935031"/>
+      <w:bookmarkStart w:id="10" w:name="_Toc91020922"/>
       <w:r>
         <w:rPr>
           <w:rFonts w:ascii="Times New Roman" w:hAnsi="Times New Roman" w:cs="Times New Roman"/>
@@ -6813,7 +7069,7 @@
           <w:lang w:val="id-ID"/>
         </w:rPr>
       </w:pPr>
-      <w:bookmarkStart w:id="11" w:name="_Toc90935032"/>
+      <w:bookmarkStart w:id="11" w:name="_Toc91020923"/>
       <w:r>
         <w:rPr>
           <w:rFonts w:ascii="Times New Roman" w:hAnsi="Times New Roman" w:cs="Times New Roman"/>
@@ -6844,7 +7100,7 @@
           <w:lang w:val="id-ID"/>
         </w:rPr>
       </w:pPr>
-      <w:bookmarkStart w:id="12" w:name="_Toc90935033"/>
+      <w:bookmarkStart w:id="12" w:name="_Toc91020924"/>
       <w:r>
         <w:rPr>
           <w:rFonts w:ascii="Times New Roman" w:hAnsi="Times New Roman" w:cs="Times New Roman"/>
@@ -6953,7 +7209,7 @@
           <w:lang w:val="id-ID"/>
         </w:rPr>
       </w:pPr>
-      <w:bookmarkStart w:id="13" w:name="_Toc90935034"/>
+      <w:bookmarkStart w:id="13" w:name="_Toc91020925"/>
       <w:r>
         <w:rPr>
           <w:rFonts w:ascii="Times New Roman" w:hAnsi="Times New Roman" w:cs="Times New Roman"/>
@@ -7145,7 +7401,7 @@
           <w:lang w:val="id-ID"/>
         </w:rPr>
       </w:pPr>
-      <w:bookmarkStart w:id="14" w:name="_Toc90935035"/>
+      <w:bookmarkStart w:id="14" w:name="_Toc91020926"/>
       <w:r>
         <w:rPr>
           <w:rFonts w:ascii="Times New Roman" w:hAnsi="Times New Roman" w:cs="Times New Roman"/>
@@ -7458,7 +7714,7 @@
           <w:lang w:val="id-ID"/>
         </w:rPr>
       </w:pPr>
-      <w:bookmarkStart w:id="15" w:name="_Toc90935036"/>
+      <w:bookmarkStart w:id="15" w:name="_Toc91020927"/>
       <w:r>
         <w:rPr>
           <w:rFonts w:ascii="Times New Roman" w:hAnsi="Times New Roman" w:cs="Times New Roman"/>
@@ -8410,6 +8666,7 @@
           <w:color w:val="000000" w:themeColor="text1"/>
         </w:rPr>
       </w:pPr>
+      <w:bookmarkStart w:id="16" w:name="_Toc91020928"/>
       <w:r>
         <w:rPr>
           <w:rFonts w:ascii="Times New Roman" w:hAnsi="Times New Roman" w:cs="Times New Roman"/>
@@ -8419,6 +8676,7 @@
         <w:lastRenderedPageBreak/>
         <w:t>LAMPIRAN</w:t>
       </w:r>
+      <w:bookmarkEnd w:id="16"/>
     </w:p>
     <w:p>
       <w:pPr>
@@ -8436,6 +8694,7 @@
           <w:szCs w:val="28"/>
         </w:rPr>
       </w:pPr>
+      <w:bookmarkStart w:id="17" w:name="_Toc91020929"/>
       <w:r>
         <w:rPr>
           <w:rFonts w:ascii="Times New Roman" w:hAnsi="Times New Roman" w:cs="Times New Roman"/>
@@ -8447,6 +8706,7 @@
         </w:rPr>
         <w:t>Tampilan Game</w:t>
       </w:r>
+      <w:bookmarkEnd w:id="17"/>
     </w:p>
     <w:p/>
     <w:p>
@@ -8812,6 +9072,7 @@
           <w:szCs w:val="28"/>
         </w:rPr>
       </w:pPr>
+      <w:bookmarkStart w:id="18" w:name="_Toc91020930"/>
       <w:r>
         <w:rPr>
           <w:rFonts w:ascii="Times New Roman" w:hAnsi="Times New Roman" w:cs="Times New Roman"/>
@@ -8824,6 +9085,7 @@
         <w:lastRenderedPageBreak/>
         <w:t>Full Code</w:t>
       </w:r>
+      <w:bookmarkEnd w:id="18"/>
     </w:p>
     <w:p/>
     <w:p>

</xml_diff>